<commit_message>
Prise de notes pour améliorer le jeu
</commit_message>
<xml_diff>
--- a/UltimaTek-les-regles.docx
+++ b/UltimaTek-les-regles.docx
@@ -1,6 +1,6 @@
 
 <file path=word/document.xml><?xml version="1.0" encoding="utf-8"?>
-<w:document xmlns:wpc="http://schemas.microsoft.com/office/word/2010/wordprocessingCanvas" xmlns:cx="http://schemas.microsoft.com/office/drawing/2014/chartex" xmlns:cx1="http://schemas.microsoft.com/office/drawing/2015/9/8/chartex" xmlns:cx2="http://schemas.microsoft.com/office/drawing/2015/10/21/chartex" xmlns:cx3="http://schemas.microsoft.com/office/drawing/2016/5/9/chartex" xmlns:cx4="http://schemas.microsoft.com/office/drawing/2016/5/10/chartex" xmlns:cx5="http://schemas.microsoft.com/office/drawing/2016/5/11/chartex" xmlns:cx6="http://schemas.microsoft.com/office/drawing/2016/5/12/chartex" xmlns:cx7="http://schemas.microsoft.com/office/drawing/2016/5/13/chartex" xmlns:cx8="http://schemas.microsoft.com/office/drawing/2016/5/14/chartex" xmlns:mc="http://schemas.openxmlformats.org/markup-compatibility/2006" xmlns:aink="http://schemas.microsoft.com/office/drawing/2016/ink" xmlns:am3d="http://schemas.microsoft.com/office/drawing/2017/model3d" xmlns:o="urn:schemas-microsoft-com:office:office" xmlns:r="http://schemas.openxmlformats.org/officeDocument/2006/relationships" xmlns:m="http://schemas.openxmlformats.org/officeDocument/2006/math" xmlns:v="urn:schemas-microsoft-com:vml" xmlns:wp14="http://schemas.microsoft.com/office/word/2010/wordprocessingDrawing" xmlns:wp="http://schemas.openxmlformats.org/drawingml/2006/wordprocessingDrawing" xmlns:w10="urn:schemas-microsoft-com:office:word" xmlns:w="http://schemas.openxmlformats.org/wordprocessingml/2006/main" xmlns:w14="http://schemas.microsoft.com/office/word/2010/wordml" xmlns:w15="http://schemas.microsoft.com/office/word/2012/wordml" xmlns:w16cex="http://schemas.microsoft.com/office/word/2018/wordml/cex" xmlns:w16cid="http://schemas.microsoft.com/office/word/2016/wordml/cid" xmlns:w16="http://schemas.microsoft.com/office/word/2018/wordml" xmlns:w16sdtdh="http://schemas.microsoft.com/office/word/2020/wordml/sdtdatahash" xmlns:w16se="http://schemas.microsoft.com/office/word/2015/wordml/symex" xmlns:wpg="http://schemas.microsoft.com/office/word/2010/wordprocessingGroup" xmlns:wpi="http://schemas.microsoft.com/office/word/2010/wordprocessingInk" xmlns:wne="http://schemas.microsoft.com/office/word/2006/wordml" xmlns:wps="http://schemas.microsoft.com/office/word/2010/wordprocessingShape" mc:Ignorable="w14 w15 w16se w16cid w16 w16cex w16sdtdh wp14">
+<w:document xmlns:wpc="http://schemas.microsoft.com/office/word/2010/wordprocessingCanvas" xmlns:cx="http://schemas.microsoft.com/office/drawing/2014/chartex" xmlns:cx1="http://schemas.microsoft.com/office/drawing/2015/9/8/chartex" xmlns:cx2="http://schemas.microsoft.com/office/drawing/2015/10/21/chartex" xmlns:cx3="http://schemas.microsoft.com/office/drawing/2016/5/9/chartex" xmlns:cx4="http://schemas.microsoft.com/office/drawing/2016/5/10/chartex" xmlns:cx5="http://schemas.microsoft.com/office/drawing/2016/5/11/chartex" xmlns:cx6="http://schemas.microsoft.com/office/drawing/2016/5/12/chartex" xmlns:cx7="http://schemas.microsoft.com/office/drawing/2016/5/13/chartex" xmlns:cx8="http://schemas.microsoft.com/office/drawing/2016/5/14/chartex" xmlns:mc="http://schemas.openxmlformats.org/markup-compatibility/2006" xmlns:aink="http://schemas.microsoft.com/office/drawing/2016/ink" xmlns:am3d="http://schemas.microsoft.com/office/drawing/2017/model3d" xmlns:o="urn:schemas-microsoft-com:office:office" xmlns:oel="http://schemas.microsoft.com/office/2019/extlst" xmlns:r="http://schemas.openxmlformats.org/officeDocument/2006/relationships" xmlns:m="http://schemas.openxmlformats.org/officeDocument/2006/math" xmlns:v="urn:schemas-microsoft-com:vml" xmlns:wp14="http://schemas.microsoft.com/office/word/2010/wordprocessingDrawing" xmlns:wp="http://schemas.openxmlformats.org/drawingml/2006/wordprocessingDrawing" xmlns:w10="urn:schemas-microsoft-com:office:word" xmlns:w="http://schemas.openxmlformats.org/wordprocessingml/2006/main" xmlns:w14="http://schemas.microsoft.com/office/word/2010/wordml" xmlns:w15="http://schemas.microsoft.com/office/word/2012/wordml" xmlns:w16cex="http://schemas.microsoft.com/office/word/2018/wordml/cex" xmlns:w16cid="http://schemas.microsoft.com/office/word/2016/wordml/cid" xmlns:w16="http://schemas.microsoft.com/office/word/2018/wordml" xmlns:w16sdtdh="http://schemas.microsoft.com/office/word/2020/wordml/sdtdatahash" xmlns:w16se="http://schemas.microsoft.com/office/word/2015/wordml/symex" xmlns:wpg="http://schemas.microsoft.com/office/word/2010/wordprocessingGroup" xmlns:wpi="http://schemas.microsoft.com/office/word/2010/wordprocessingInk" xmlns:wne="http://schemas.microsoft.com/office/word/2006/wordml" xmlns:wps="http://schemas.microsoft.com/office/word/2010/wordprocessingShape" mc:Ignorable="w14 w15 w16se w16cid w16 w16cex w16sdtdh wp14">
   <w:body>
     <w:p>
       <w:pPr>
@@ -4278,7 +4278,429 @@
         </w:tc>
       </w:tr>
     </w:tbl>
-    <w:p/>
+    <w:p>
+      <w:pPr>
+        <w:pStyle w:val="Titre1"/>
+        <w:numPr>
+          <w:ilvl w:val="0"/>
+          <w:numId w:val="7"/>
+        </w:numPr>
+      </w:pPr>
+      <w:r>
+        <w:t>TODO</w:t>
+      </w:r>
+    </w:p>
+    <w:p>
+      <w:pPr>
+        <w:rPr>
+          <w:lang w:eastAsia="fr-FR"/>
+        </w:rPr>
+      </w:pPr>
+      <w:r>
+        <w:rPr>
+          <w:lang w:eastAsia="fr-FR"/>
+        </w:rPr>
+        <w:t xml:space="preserve">Quelques réflexions, critiques et idées pour affiner/améliorer le jeu </w:t>
+      </w:r>
+      <w:r>
+        <w:rPr>
+          <w:lang w:eastAsia="fr-FR"/>
+        </w:rPr>
+        <w:t>« </w:t>
+      </w:r>
+      <w:proofErr w:type="spellStart"/>
+      <w:r>
+        <w:rPr>
+          <w:lang w:eastAsia="fr-FR"/>
+        </w:rPr>
+        <w:t>Ultimatek</w:t>
+      </w:r>
+      <w:proofErr w:type="spellEnd"/>
+      <w:r>
+        <w:rPr>
+          <w:lang w:eastAsia="fr-FR"/>
+        </w:rPr>
+        <w:t> »</w:t>
+      </w:r>
+      <w:r>
+        <w:rPr>
+          <w:lang w:eastAsia="fr-FR"/>
+        </w:rPr>
+        <w:t xml:space="preserve"> surtout avec l’intention </w:t>
+      </w:r>
+      <w:r>
+        <w:rPr>
+          <w:lang w:eastAsia="fr-FR"/>
+        </w:rPr>
+        <w:t>d’en faire un « jeu famille » :</w:t>
+      </w:r>
+    </w:p>
+    <w:p>
+      <w:pPr>
+        <w:pStyle w:val="Paragraphedeliste"/>
+        <w:numPr>
+          <w:ilvl w:val="0"/>
+          <w:numId w:val="11"/>
+        </w:numPr>
+        <w:rPr>
+          <w:lang w:eastAsia="fr-FR"/>
+        </w:rPr>
+      </w:pPr>
+      <w:r>
+        <w:rPr>
+          <w:lang w:eastAsia="fr-FR"/>
+        </w:rPr>
+        <w:t>Créer un plateau matériel (A3 ?) avec des cases plus contrastées (damier ? couronnes ?)</w:t>
+      </w:r>
+    </w:p>
+    <w:p>
+      <w:pPr>
+        <w:pStyle w:val="Paragraphedeliste"/>
+        <w:numPr>
+          <w:ilvl w:val="0"/>
+          <w:numId w:val="11"/>
+        </w:numPr>
+        <w:rPr>
+          <w:lang w:eastAsia="fr-FR"/>
+        </w:rPr>
+      </w:pPr>
+      <w:r>
+        <w:rPr>
+          <w:lang w:eastAsia="fr-FR"/>
+        </w:rPr>
+        <w:t>Créer des équipiers par collage de jetons.</w:t>
+      </w:r>
+    </w:p>
+    <w:p>
+      <w:pPr>
+        <w:pStyle w:val="Paragraphedeliste"/>
+        <w:numPr>
+          <w:ilvl w:val="0"/>
+          <w:numId w:val="11"/>
+        </w:numPr>
+        <w:rPr>
+          <w:lang w:eastAsia="fr-FR"/>
+        </w:rPr>
+      </w:pPr>
+      <w:r>
+        <w:rPr>
+          <w:lang w:eastAsia="fr-FR"/>
+        </w:rPr>
+        <w:t>Simplifier les genres de bonus/malus :</w:t>
+      </w:r>
+    </w:p>
+    <w:p>
+      <w:pPr>
+        <w:pStyle w:val="Paragraphedeliste"/>
+        <w:numPr>
+          <w:ilvl w:val="1"/>
+          <w:numId w:val="11"/>
+        </w:numPr>
+        <w:rPr>
+          <w:lang w:eastAsia="fr-FR"/>
+        </w:rPr>
+      </w:pPr>
+      <w:r>
+        <w:rPr>
+          <w:lang w:eastAsia="fr-FR"/>
+        </w:rPr>
+        <w:t>NULL : OK, juste pour le bluff.</w:t>
+      </w:r>
+    </w:p>
+    <w:p>
+      <w:pPr>
+        <w:pStyle w:val="Paragraphedeliste"/>
+        <w:numPr>
+          <w:ilvl w:val="1"/>
+          <w:numId w:val="11"/>
+        </w:numPr>
+        <w:rPr>
+          <w:lang w:eastAsia="fr-FR"/>
+        </w:rPr>
+      </w:pPr>
+      <w:r>
+        <w:rPr>
+          <w:lang w:eastAsia="fr-FR"/>
+        </w:rPr>
+        <w:t>STOP : KO, car trop pénalisant !</w:t>
+      </w:r>
+    </w:p>
+    <w:p>
+      <w:pPr>
+        <w:pStyle w:val="Paragraphedeliste"/>
+        <w:numPr>
+          <w:ilvl w:val="1"/>
+          <w:numId w:val="11"/>
+        </w:numPr>
+        <w:rPr>
+          <w:lang w:eastAsia="fr-FR"/>
+        </w:rPr>
+      </w:pPr>
+      <w:r>
+        <w:rPr>
+          <w:lang w:eastAsia="fr-FR"/>
+        </w:rPr>
+        <w:t>RUN : OK, courir 2 cases de plus en ligne droite, ou 1 case de plus et 1 bifurcation d’un secteur angulaire au choix.</w:t>
+      </w:r>
+    </w:p>
+    <w:p>
+      <w:pPr>
+        <w:pStyle w:val="Paragraphedeliste"/>
+        <w:numPr>
+          <w:ilvl w:val="1"/>
+          <w:numId w:val="11"/>
+        </w:numPr>
+        <w:rPr>
+          <w:lang w:eastAsia="fr-FR"/>
+        </w:rPr>
+      </w:pPr>
+      <w:r>
+        <w:rPr>
+          <w:lang w:eastAsia="fr-FR"/>
+        </w:rPr>
+        <w:t>FLY : OK, lancer de disque 2 cases de plus en ligne droite, ou 1 case de plus et 1 bifurcation d’un secteur angulaire au choix.</w:t>
+      </w:r>
+    </w:p>
+    <w:p>
+      <w:pPr>
+        <w:pStyle w:val="Paragraphedeliste"/>
+        <w:numPr>
+          <w:ilvl w:val="0"/>
+          <w:numId w:val="11"/>
+        </w:numPr>
+        <w:rPr>
+          <w:lang w:eastAsia="fr-FR"/>
+        </w:rPr>
+      </w:pPr>
+      <w:r>
+        <w:rPr>
+          <w:lang w:eastAsia="fr-FR"/>
+        </w:rPr>
+        <w:t>Simplifier le</w:t>
+      </w:r>
+      <w:r>
+        <w:rPr>
+          <w:lang w:eastAsia="fr-FR"/>
+        </w:rPr>
+        <w:t>s règles d’occupation d’un hexagone :</w:t>
+      </w:r>
+    </w:p>
+    <w:p>
+      <w:pPr>
+        <w:pStyle w:val="Paragraphedeliste"/>
+        <w:numPr>
+          <w:ilvl w:val="1"/>
+          <w:numId w:val="11"/>
+        </w:numPr>
+        <w:rPr>
+          <w:lang w:eastAsia="fr-FR"/>
+        </w:rPr>
+      </w:pPr>
+      <w:r>
+        <w:rPr>
+          <w:lang w:eastAsia="fr-FR"/>
+        </w:rPr>
+        <w:t>Dans un hexagone, au maximum deux équipiers de la même équipe ou pas. Même de façon transitoire pendant un déplacement.</w:t>
+      </w:r>
+    </w:p>
+    <w:p>
+      <w:pPr>
+        <w:pStyle w:val="Paragraphedeliste"/>
+        <w:numPr>
+          <w:ilvl w:val="1"/>
+          <w:numId w:val="11"/>
+        </w:numPr>
+        <w:rPr>
+          <w:lang w:eastAsia="fr-FR"/>
+        </w:rPr>
+      </w:pPr>
+      <w:r>
+        <w:rPr>
+          <w:lang w:eastAsia="fr-FR"/>
+        </w:rPr>
+        <w:t>Le disque peut être seul dans un hexagone, ou avec un ou deux équipiers de la même équipe ou pas.</w:t>
+      </w:r>
+    </w:p>
+    <w:p>
+      <w:pPr>
+        <w:pStyle w:val="Paragraphedeliste"/>
+        <w:numPr>
+          <w:ilvl w:val="1"/>
+          <w:numId w:val="11"/>
+        </w:numPr>
+        <w:rPr>
+          <w:lang w:eastAsia="fr-FR"/>
+        </w:rPr>
+      </w:pPr>
+      <w:r>
+        <w:rPr>
+          <w:lang w:eastAsia="fr-FR"/>
+        </w:rPr>
+        <w:t>Lorsque deux équipiers de la même équipe sont sollicités :</w:t>
+      </w:r>
+    </w:p>
+    <w:p>
+      <w:pPr>
+        <w:pStyle w:val="Paragraphedeliste"/>
+        <w:numPr>
+          <w:ilvl w:val="1"/>
+          <w:numId w:val="11"/>
+        </w:numPr>
+        <w:rPr>
+          <w:lang w:eastAsia="fr-FR"/>
+        </w:rPr>
+      </w:pPr>
+      <w:r>
+        <w:rPr>
+          <w:lang w:eastAsia="fr-FR"/>
+        </w:rPr>
+        <w:t>En défense, c’est toujours le plus fort qui doit être choisi.</w:t>
+      </w:r>
+    </w:p>
+    <w:p>
+      <w:pPr>
+        <w:pStyle w:val="Paragraphedeliste"/>
+        <w:numPr>
+          <w:ilvl w:val="1"/>
+          <w:numId w:val="11"/>
+        </w:numPr>
+        <w:rPr>
+          <w:lang w:eastAsia="fr-FR"/>
+        </w:rPr>
+      </w:pPr>
+      <w:r>
+        <w:rPr>
+          <w:lang w:eastAsia="fr-FR"/>
+        </w:rPr>
+        <w:t>En attaque, c’est le joueur du tour qui doit choisir l’équipier à activer.</w:t>
+      </w:r>
+    </w:p>
+    <w:p>
+      <w:pPr>
+        <w:pStyle w:val="Paragraphedeliste"/>
+        <w:numPr>
+          <w:ilvl w:val="0"/>
+          <w:numId w:val="11"/>
+        </w:numPr>
+        <w:rPr>
+          <w:lang w:eastAsia="fr-FR"/>
+        </w:rPr>
+      </w:pPr>
+      <w:r>
+        <w:rPr>
+          <w:lang w:eastAsia="fr-FR"/>
+        </w:rPr>
+        <w:t>Simplifier les règles d’</w:t>
+      </w:r>
+      <w:r>
+        <w:rPr>
+          <w:lang w:eastAsia="fr-FR"/>
+        </w:rPr>
+        <w:t xml:space="preserve">engagement, </w:t>
+      </w:r>
+    </w:p>
+    <w:p>
+      <w:pPr>
+        <w:pStyle w:val="Paragraphedeliste"/>
+        <w:numPr>
+          <w:ilvl w:val="1"/>
+          <w:numId w:val="11"/>
+        </w:numPr>
+        <w:rPr>
+          <w:lang w:eastAsia="fr-FR"/>
+        </w:rPr>
+      </w:pPr>
+      <w:r>
+        <w:rPr>
+          <w:lang w:eastAsia="fr-FR"/>
+        </w:rPr>
+        <w:t>Les joueurs placent leurs équipiers selon leurs choix.</w:t>
+      </w:r>
+    </w:p>
+    <w:p>
+      <w:pPr>
+        <w:pStyle w:val="Paragraphedeliste"/>
+        <w:numPr>
+          <w:ilvl w:val="1"/>
+          <w:numId w:val="11"/>
+        </w:numPr>
+        <w:rPr>
+          <w:lang w:eastAsia="fr-FR"/>
+        </w:rPr>
+      </w:pPr>
+      <w:r>
+        <w:rPr>
+          <w:lang w:eastAsia="fr-FR"/>
+        </w:rPr>
+        <w:t>Les équipiers sont chacun dans leur moitié de terrain.</w:t>
+      </w:r>
+    </w:p>
+    <w:p>
+      <w:pPr>
+        <w:pStyle w:val="Paragraphedeliste"/>
+        <w:numPr>
+          <w:ilvl w:val="1"/>
+          <w:numId w:val="11"/>
+        </w:numPr>
+        <w:rPr>
+          <w:lang w:eastAsia="fr-FR"/>
+        </w:rPr>
+      </w:pPr>
+      <w:r>
+        <w:rPr>
+          <w:lang w:eastAsia="fr-FR"/>
+        </w:rPr>
+        <w:t>Une bande horizontale vide sépare les deux moitiés.</w:t>
+      </w:r>
+    </w:p>
+    <w:p>
+      <w:pPr>
+        <w:pStyle w:val="Paragraphedeliste"/>
+        <w:numPr>
+          <w:ilvl w:val="1"/>
+          <w:numId w:val="11"/>
+        </w:numPr>
+        <w:rPr>
+          <w:lang w:eastAsia="fr-FR"/>
+        </w:rPr>
+      </w:pPr>
+      <w:r>
+        <w:rPr>
+          <w:lang w:eastAsia="fr-FR"/>
+        </w:rPr>
+        <w:t>Le disque est toujours à la même position.</w:t>
+      </w:r>
+    </w:p>
+    <w:p>
+      <w:pPr>
+        <w:pStyle w:val="Paragraphedeliste"/>
+        <w:numPr>
+          <w:ilvl w:val="0"/>
+          <w:numId w:val="11"/>
+        </w:numPr>
+        <w:rPr>
+          <w:lang w:eastAsia="fr-FR"/>
+        </w:rPr>
+      </w:pPr>
+      <w:r>
+        <w:rPr>
+          <w:lang w:eastAsia="fr-FR"/>
+        </w:rPr>
+        <w:t>Précision</w:t>
+      </w:r>
+      <w:r>
+        <w:rPr>
+          <w:lang w:eastAsia="fr-FR"/>
+        </w:rPr>
+        <w:t xml:space="preserve"> : </w:t>
+      </w:r>
+      <w:r>
+        <w:rPr>
+          <w:lang w:eastAsia="fr-FR"/>
+        </w:rPr>
+        <w:t>Pour marquer un point, l’équipier dans la zone d'en but doit recevoir le disque et en obtenir la possession.</w:t>
+      </w:r>
+    </w:p>
     <w:sectPr>
       <w:headerReference w:type="default" r:id="rId19"/>
       <w:pgSz w:w="11906" w:h="16838"/>
@@ -4291,7 +4713,7 @@
 </file>
 
 <file path=word/endnotes.xml><?xml version="1.0" encoding="utf-8"?>
-<w:endnotes xmlns:wpc="http://schemas.microsoft.com/office/word/2010/wordprocessingCanvas" xmlns:cx="http://schemas.microsoft.com/office/drawing/2014/chartex" xmlns:cx1="http://schemas.microsoft.com/office/drawing/2015/9/8/chartex" xmlns:cx2="http://schemas.microsoft.com/office/drawing/2015/10/21/chartex" xmlns:cx3="http://schemas.microsoft.com/office/drawing/2016/5/9/chartex" xmlns:cx4="http://schemas.microsoft.com/office/drawing/2016/5/10/chartex" xmlns:cx5="http://schemas.microsoft.com/office/drawing/2016/5/11/chartex" xmlns:cx6="http://schemas.microsoft.com/office/drawing/2016/5/12/chartex" xmlns:cx7="http://schemas.microsoft.com/office/drawing/2016/5/13/chartex" xmlns:cx8="http://schemas.microsoft.com/office/drawing/2016/5/14/chartex" xmlns:mc="http://schemas.openxmlformats.org/markup-compatibility/2006" xmlns:aink="http://schemas.microsoft.com/office/drawing/2016/ink" xmlns:am3d="http://schemas.microsoft.com/office/drawing/2017/model3d" xmlns:o="urn:schemas-microsoft-com:office:office" xmlns:r="http://schemas.openxmlformats.org/officeDocument/2006/relationships" xmlns:m="http://schemas.openxmlformats.org/officeDocument/2006/math" xmlns:v="urn:schemas-microsoft-com:vml" xmlns:wp14="http://schemas.microsoft.com/office/word/2010/wordprocessingDrawing" xmlns:wp="http://schemas.openxmlformats.org/drawingml/2006/wordprocessingDrawing" xmlns:w10="urn:schemas-microsoft-com:office:word" xmlns:w="http://schemas.openxmlformats.org/wordprocessingml/2006/main" xmlns:w14="http://schemas.microsoft.com/office/word/2010/wordml" xmlns:w15="http://schemas.microsoft.com/office/word/2012/wordml" xmlns:w16cex="http://schemas.microsoft.com/office/word/2018/wordml/cex" xmlns:w16cid="http://schemas.microsoft.com/office/word/2016/wordml/cid" xmlns:w16="http://schemas.microsoft.com/office/word/2018/wordml" xmlns:w16sdtdh="http://schemas.microsoft.com/office/word/2020/wordml/sdtdatahash" xmlns:w16se="http://schemas.microsoft.com/office/word/2015/wordml/symex" xmlns:wpg="http://schemas.microsoft.com/office/word/2010/wordprocessingGroup" xmlns:wpi="http://schemas.microsoft.com/office/word/2010/wordprocessingInk" xmlns:wne="http://schemas.microsoft.com/office/word/2006/wordml" xmlns:wps="http://schemas.microsoft.com/office/word/2010/wordprocessingShape" mc:Ignorable="w14 w15 w16se w16cid w16 w16cex w16sdtdh wp14">
+<w:endnotes xmlns:wpc="http://schemas.microsoft.com/office/word/2010/wordprocessingCanvas" xmlns:cx="http://schemas.microsoft.com/office/drawing/2014/chartex" xmlns:cx1="http://schemas.microsoft.com/office/drawing/2015/9/8/chartex" xmlns:cx2="http://schemas.microsoft.com/office/drawing/2015/10/21/chartex" xmlns:cx3="http://schemas.microsoft.com/office/drawing/2016/5/9/chartex" xmlns:cx4="http://schemas.microsoft.com/office/drawing/2016/5/10/chartex" xmlns:cx5="http://schemas.microsoft.com/office/drawing/2016/5/11/chartex" xmlns:cx6="http://schemas.microsoft.com/office/drawing/2016/5/12/chartex" xmlns:cx7="http://schemas.microsoft.com/office/drawing/2016/5/13/chartex" xmlns:cx8="http://schemas.microsoft.com/office/drawing/2016/5/14/chartex" xmlns:mc="http://schemas.openxmlformats.org/markup-compatibility/2006" xmlns:aink="http://schemas.microsoft.com/office/drawing/2016/ink" xmlns:am3d="http://schemas.microsoft.com/office/drawing/2017/model3d" xmlns:o="urn:schemas-microsoft-com:office:office" xmlns:oel="http://schemas.microsoft.com/office/2019/extlst" xmlns:r="http://schemas.openxmlformats.org/officeDocument/2006/relationships" xmlns:m="http://schemas.openxmlformats.org/officeDocument/2006/math" xmlns:v="urn:schemas-microsoft-com:vml" xmlns:wp14="http://schemas.microsoft.com/office/word/2010/wordprocessingDrawing" xmlns:wp="http://schemas.openxmlformats.org/drawingml/2006/wordprocessingDrawing" xmlns:w10="urn:schemas-microsoft-com:office:word" xmlns:w="http://schemas.openxmlformats.org/wordprocessingml/2006/main" xmlns:w14="http://schemas.microsoft.com/office/word/2010/wordml" xmlns:w15="http://schemas.microsoft.com/office/word/2012/wordml" xmlns:w16cex="http://schemas.microsoft.com/office/word/2018/wordml/cex" xmlns:w16cid="http://schemas.microsoft.com/office/word/2016/wordml/cid" xmlns:w16="http://schemas.microsoft.com/office/word/2018/wordml" xmlns:w16sdtdh="http://schemas.microsoft.com/office/word/2020/wordml/sdtdatahash" xmlns:w16se="http://schemas.microsoft.com/office/word/2015/wordml/symex" xmlns:wpg="http://schemas.microsoft.com/office/word/2010/wordprocessingGroup" xmlns:wpi="http://schemas.microsoft.com/office/word/2010/wordprocessingInk" xmlns:wne="http://schemas.microsoft.com/office/word/2006/wordml" xmlns:wps="http://schemas.microsoft.com/office/word/2010/wordprocessingShape" mc:Ignorable="w14 w15 w16se w16cid w16 w16cex w16sdtdh wp14">
   <w:endnote w:type="separator" w:id="-1">
     <w:p>
       <w:pPr>
@@ -4316,7 +4738,7 @@
 </file>
 
 <file path=word/footnotes.xml><?xml version="1.0" encoding="utf-8"?>
-<w:footnotes xmlns:wpc="http://schemas.microsoft.com/office/word/2010/wordprocessingCanvas" xmlns:cx="http://schemas.microsoft.com/office/drawing/2014/chartex" xmlns:cx1="http://schemas.microsoft.com/office/drawing/2015/9/8/chartex" xmlns:cx2="http://schemas.microsoft.com/office/drawing/2015/10/21/chartex" xmlns:cx3="http://schemas.microsoft.com/office/drawing/2016/5/9/chartex" xmlns:cx4="http://schemas.microsoft.com/office/drawing/2016/5/10/chartex" xmlns:cx5="http://schemas.microsoft.com/office/drawing/2016/5/11/chartex" xmlns:cx6="http://schemas.microsoft.com/office/drawing/2016/5/12/chartex" xmlns:cx7="http://schemas.microsoft.com/office/drawing/2016/5/13/chartex" xmlns:cx8="http://schemas.microsoft.com/office/drawing/2016/5/14/chartex" xmlns:mc="http://schemas.openxmlformats.org/markup-compatibility/2006" xmlns:aink="http://schemas.microsoft.com/office/drawing/2016/ink" xmlns:am3d="http://schemas.microsoft.com/office/drawing/2017/model3d" xmlns:o="urn:schemas-microsoft-com:office:office" xmlns:r="http://schemas.openxmlformats.org/officeDocument/2006/relationships" xmlns:m="http://schemas.openxmlformats.org/officeDocument/2006/math" xmlns:v="urn:schemas-microsoft-com:vml" xmlns:wp14="http://schemas.microsoft.com/office/word/2010/wordprocessingDrawing" xmlns:wp="http://schemas.openxmlformats.org/drawingml/2006/wordprocessingDrawing" xmlns:w10="urn:schemas-microsoft-com:office:word" xmlns:w="http://schemas.openxmlformats.org/wordprocessingml/2006/main" xmlns:w14="http://schemas.microsoft.com/office/word/2010/wordml" xmlns:w15="http://schemas.microsoft.com/office/word/2012/wordml" xmlns:w16cex="http://schemas.microsoft.com/office/word/2018/wordml/cex" xmlns:w16cid="http://schemas.microsoft.com/office/word/2016/wordml/cid" xmlns:w16="http://schemas.microsoft.com/office/word/2018/wordml" xmlns:w16sdtdh="http://schemas.microsoft.com/office/word/2020/wordml/sdtdatahash" xmlns:w16se="http://schemas.microsoft.com/office/word/2015/wordml/symex" xmlns:wpg="http://schemas.microsoft.com/office/word/2010/wordprocessingGroup" xmlns:wpi="http://schemas.microsoft.com/office/word/2010/wordprocessingInk" xmlns:wne="http://schemas.microsoft.com/office/word/2006/wordml" xmlns:wps="http://schemas.microsoft.com/office/word/2010/wordprocessingShape" mc:Ignorable="w14 w15 w16se w16cid w16 w16cex w16sdtdh wp14">
+<w:footnotes xmlns:wpc="http://schemas.microsoft.com/office/word/2010/wordprocessingCanvas" xmlns:cx="http://schemas.microsoft.com/office/drawing/2014/chartex" xmlns:cx1="http://schemas.microsoft.com/office/drawing/2015/9/8/chartex" xmlns:cx2="http://schemas.microsoft.com/office/drawing/2015/10/21/chartex" xmlns:cx3="http://schemas.microsoft.com/office/drawing/2016/5/9/chartex" xmlns:cx4="http://schemas.microsoft.com/office/drawing/2016/5/10/chartex" xmlns:cx5="http://schemas.microsoft.com/office/drawing/2016/5/11/chartex" xmlns:cx6="http://schemas.microsoft.com/office/drawing/2016/5/12/chartex" xmlns:cx7="http://schemas.microsoft.com/office/drawing/2016/5/13/chartex" xmlns:cx8="http://schemas.microsoft.com/office/drawing/2016/5/14/chartex" xmlns:mc="http://schemas.openxmlformats.org/markup-compatibility/2006" xmlns:aink="http://schemas.microsoft.com/office/drawing/2016/ink" xmlns:am3d="http://schemas.microsoft.com/office/drawing/2017/model3d" xmlns:o="urn:schemas-microsoft-com:office:office" xmlns:oel="http://schemas.microsoft.com/office/2019/extlst" xmlns:r="http://schemas.openxmlformats.org/officeDocument/2006/relationships" xmlns:m="http://schemas.openxmlformats.org/officeDocument/2006/math" xmlns:v="urn:schemas-microsoft-com:vml" xmlns:wp14="http://schemas.microsoft.com/office/word/2010/wordprocessingDrawing" xmlns:wp="http://schemas.openxmlformats.org/drawingml/2006/wordprocessingDrawing" xmlns:w10="urn:schemas-microsoft-com:office:word" xmlns:w="http://schemas.openxmlformats.org/wordprocessingml/2006/main" xmlns:w14="http://schemas.microsoft.com/office/word/2010/wordml" xmlns:w15="http://schemas.microsoft.com/office/word/2012/wordml" xmlns:w16cex="http://schemas.microsoft.com/office/word/2018/wordml/cex" xmlns:w16cid="http://schemas.microsoft.com/office/word/2016/wordml/cid" xmlns:w16="http://schemas.microsoft.com/office/word/2018/wordml" xmlns:w16sdtdh="http://schemas.microsoft.com/office/word/2020/wordml/sdtdatahash" xmlns:w16se="http://schemas.microsoft.com/office/word/2015/wordml/symex" xmlns:wpg="http://schemas.microsoft.com/office/word/2010/wordprocessingGroup" xmlns:wpi="http://schemas.microsoft.com/office/word/2010/wordprocessingInk" xmlns:wne="http://schemas.microsoft.com/office/word/2006/wordml" xmlns:wps="http://schemas.microsoft.com/office/word/2010/wordprocessingShape" mc:Ignorable="w14 w15 w16se w16cid w16 w16cex w16sdtdh wp14">
   <w:footnote w:type="separator" w:id="-1">
     <w:p>
       <w:pPr>
@@ -4341,32 +4763,19 @@
 </file>
 
 <file path=word/header1.xml><?xml version="1.0" encoding="utf-8"?>
-<w:hdr xmlns:wpc="http://schemas.microsoft.com/office/word/2010/wordprocessingCanvas" xmlns:cx="http://schemas.microsoft.com/office/drawing/2014/chartex" xmlns:cx1="http://schemas.microsoft.com/office/drawing/2015/9/8/chartex" xmlns:cx2="http://schemas.microsoft.com/office/drawing/2015/10/21/chartex" xmlns:cx3="http://schemas.microsoft.com/office/drawing/2016/5/9/chartex" xmlns:cx4="http://schemas.microsoft.com/office/drawing/2016/5/10/chartex" xmlns:cx5="http://schemas.microsoft.com/office/drawing/2016/5/11/chartex" xmlns:cx6="http://schemas.microsoft.com/office/drawing/2016/5/12/chartex" xmlns:cx7="http://schemas.microsoft.com/office/drawing/2016/5/13/chartex" xmlns:cx8="http://schemas.microsoft.com/office/drawing/2016/5/14/chartex" xmlns:mc="http://schemas.openxmlformats.org/markup-compatibility/2006" xmlns:aink="http://schemas.microsoft.com/office/drawing/2016/ink" xmlns:am3d="http://schemas.microsoft.com/office/drawing/2017/model3d" xmlns:o="urn:schemas-microsoft-com:office:office" xmlns:r="http://schemas.openxmlformats.org/officeDocument/2006/relationships" xmlns:m="http://schemas.openxmlformats.org/officeDocument/2006/math" xmlns:v="urn:schemas-microsoft-com:vml" xmlns:wp14="http://schemas.microsoft.com/office/word/2010/wordprocessingDrawing" xmlns:wp="http://schemas.openxmlformats.org/drawingml/2006/wordprocessingDrawing" xmlns:w10="urn:schemas-microsoft-com:office:word" xmlns:w="http://schemas.openxmlformats.org/wordprocessingml/2006/main" xmlns:w14="http://schemas.microsoft.com/office/word/2010/wordml" xmlns:w15="http://schemas.microsoft.com/office/word/2012/wordml" xmlns:w16cex="http://schemas.microsoft.com/office/word/2018/wordml/cex" xmlns:w16cid="http://schemas.microsoft.com/office/word/2016/wordml/cid" xmlns:w16="http://schemas.microsoft.com/office/word/2018/wordml" xmlns:w16sdtdh="http://schemas.microsoft.com/office/word/2020/wordml/sdtdatahash" xmlns:w16se="http://schemas.microsoft.com/office/word/2015/wordml/symex" xmlns:wpg="http://schemas.microsoft.com/office/word/2010/wordprocessingGroup" xmlns:wpi="http://schemas.microsoft.com/office/word/2010/wordprocessingInk" xmlns:wne="http://schemas.microsoft.com/office/word/2006/wordml" xmlns:wps="http://schemas.microsoft.com/office/word/2010/wordprocessingShape" mc:Ignorable="w14 w15 w16se w16cid w16 w16cex w16sdtdh wp14">
+<w:hdr xmlns:wpc="http://schemas.microsoft.com/office/word/2010/wordprocessingCanvas" xmlns:cx="http://schemas.microsoft.com/office/drawing/2014/chartex" xmlns:cx1="http://schemas.microsoft.com/office/drawing/2015/9/8/chartex" xmlns:cx2="http://schemas.microsoft.com/office/drawing/2015/10/21/chartex" xmlns:cx3="http://schemas.microsoft.com/office/drawing/2016/5/9/chartex" xmlns:cx4="http://schemas.microsoft.com/office/drawing/2016/5/10/chartex" xmlns:cx5="http://schemas.microsoft.com/office/drawing/2016/5/11/chartex" xmlns:cx6="http://schemas.microsoft.com/office/drawing/2016/5/12/chartex" xmlns:cx7="http://schemas.microsoft.com/office/drawing/2016/5/13/chartex" xmlns:cx8="http://schemas.microsoft.com/office/drawing/2016/5/14/chartex" xmlns:mc="http://schemas.openxmlformats.org/markup-compatibility/2006" xmlns:aink="http://schemas.microsoft.com/office/drawing/2016/ink" xmlns:am3d="http://schemas.microsoft.com/office/drawing/2017/model3d" xmlns:o="urn:schemas-microsoft-com:office:office" xmlns:oel="http://schemas.microsoft.com/office/2019/extlst" xmlns:r="http://schemas.openxmlformats.org/officeDocument/2006/relationships" xmlns:m="http://schemas.openxmlformats.org/officeDocument/2006/math" xmlns:v="urn:schemas-microsoft-com:vml" xmlns:wp14="http://schemas.microsoft.com/office/word/2010/wordprocessingDrawing" xmlns:wp="http://schemas.openxmlformats.org/drawingml/2006/wordprocessingDrawing" xmlns:w10="urn:schemas-microsoft-com:office:word" xmlns:w="http://schemas.openxmlformats.org/wordprocessingml/2006/main" xmlns:w14="http://schemas.microsoft.com/office/word/2010/wordml" xmlns:w15="http://schemas.microsoft.com/office/word/2012/wordml" xmlns:w16cex="http://schemas.microsoft.com/office/word/2018/wordml/cex" xmlns:w16cid="http://schemas.microsoft.com/office/word/2016/wordml/cid" xmlns:w16="http://schemas.microsoft.com/office/word/2018/wordml" xmlns:w16sdtdh="http://schemas.microsoft.com/office/word/2020/wordml/sdtdatahash" xmlns:w16se="http://schemas.microsoft.com/office/word/2015/wordml/symex" xmlns:wpg="http://schemas.microsoft.com/office/word/2010/wordprocessingGroup" xmlns:wpi="http://schemas.microsoft.com/office/word/2010/wordprocessingInk" xmlns:wne="http://schemas.microsoft.com/office/word/2006/wordml" xmlns:wps="http://schemas.microsoft.com/office/word/2010/wordprocessingShape" mc:Ignorable="w14 w15 w16se w16cid w16 w16cex w16sdtdh wp14">
   <w:p>
     <w:pPr>
       <w:pStyle w:val="En-tte"/>
     </w:pPr>
-    <w:r>
-      <w:fldChar w:fldCharType="begin"/>
-    </w:r>
-    <w:r>
-      <w:instrText xml:space="preserve"> FILENAME   \* MERGEFORMAT </w:instrText>
-    </w:r>
-    <w:r>
-      <w:fldChar w:fldCharType="separate"/>
-    </w:r>
-    <w:r>
-      <w:rPr>
-        <w:noProof/>
-      </w:rPr>
-      <w:t>UltimaTek-les-regles.docx</w:t>
-    </w:r>
-    <w:r>
-      <w:rPr>
-        <w:noProof/>
-      </w:rPr>
-      <w:fldChar w:fldCharType="end"/>
-    </w:r>
+    <w:fldSimple w:instr=" FILENAME   \* MERGEFORMAT ">
+      <w:r>
+        <w:rPr>
+          <w:noProof/>
+        </w:rPr>
+        <w:t>UltimaTek-les-regles.docx</w:t>
+      </w:r>
+    </w:fldSimple>
     <w:r>
       <w:rPr>
         <w:noProof/>
@@ -4395,7 +4804,7 @@
       <w:rPr>
         <w:noProof/>
       </w:rPr>
-      <w:t>2021-0903-1914</w:t>
+      <w:t>2022-0809-2055</w:t>
     </w:r>
     <w:r>
       <w:rPr>
@@ -4428,33 +4837,20 @@
     <w:r>
       <w:t>/</w:t>
     </w:r>
-    <w:r>
-      <w:fldChar w:fldCharType="begin"/>
-    </w:r>
-    <w:r>
-      <w:instrText xml:space="preserve"> NUMPAGES   \* MERGEFORMAT </w:instrText>
-    </w:r>
-    <w:r>
-      <w:fldChar w:fldCharType="separate"/>
-    </w:r>
-    <w:r>
-      <w:rPr>
-        <w:noProof/>
-      </w:rPr>
-      <w:t>2</w:t>
-    </w:r>
-    <w:r>
-      <w:rPr>
-        <w:noProof/>
-      </w:rPr>
-      <w:fldChar w:fldCharType="end"/>
-    </w:r>
+    <w:fldSimple w:instr=" NUMPAGES   \* MERGEFORMAT ">
+      <w:r>
+        <w:rPr>
+          <w:noProof/>
+        </w:rPr>
+        <w:t>2</w:t>
+      </w:r>
+    </w:fldSimple>
   </w:p>
 </w:hdr>
 </file>
 
 <file path=word/numbering.xml><?xml version="1.0" encoding="utf-8"?>
-<w:numbering xmlns:wpc="http://schemas.microsoft.com/office/word/2010/wordprocessingCanvas" xmlns:cx="http://schemas.microsoft.com/office/drawing/2014/chartex" xmlns:cx1="http://schemas.microsoft.com/office/drawing/2015/9/8/chartex" xmlns:cx2="http://schemas.microsoft.com/office/drawing/2015/10/21/chartex" xmlns:cx3="http://schemas.microsoft.com/office/drawing/2016/5/9/chartex" xmlns:cx4="http://schemas.microsoft.com/office/drawing/2016/5/10/chartex" xmlns:cx5="http://schemas.microsoft.com/office/drawing/2016/5/11/chartex" xmlns:cx6="http://schemas.microsoft.com/office/drawing/2016/5/12/chartex" xmlns:cx7="http://schemas.microsoft.com/office/drawing/2016/5/13/chartex" xmlns:cx8="http://schemas.microsoft.com/office/drawing/2016/5/14/chartex" xmlns:mc="http://schemas.openxmlformats.org/markup-compatibility/2006" xmlns:aink="http://schemas.microsoft.com/office/drawing/2016/ink" xmlns:am3d="http://schemas.microsoft.com/office/drawing/2017/model3d" xmlns:o="urn:schemas-microsoft-com:office:office" xmlns:r="http://schemas.openxmlformats.org/officeDocument/2006/relationships" xmlns:m="http://schemas.openxmlformats.org/officeDocument/2006/math" xmlns:v="urn:schemas-microsoft-com:vml" xmlns:wp14="http://schemas.microsoft.com/office/word/2010/wordprocessingDrawing" xmlns:wp="http://schemas.openxmlformats.org/drawingml/2006/wordprocessingDrawing" xmlns:w10="urn:schemas-microsoft-com:office:word" xmlns:w="http://schemas.openxmlformats.org/wordprocessingml/2006/main" xmlns:w14="http://schemas.microsoft.com/office/word/2010/wordml" xmlns:w15="http://schemas.microsoft.com/office/word/2012/wordml" xmlns:w16cex="http://schemas.microsoft.com/office/word/2018/wordml/cex" xmlns:w16cid="http://schemas.microsoft.com/office/word/2016/wordml/cid" xmlns:w16="http://schemas.microsoft.com/office/word/2018/wordml" xmlns:w16sdtdh="http://schemas.microsoft.com/office/word/2020/wordml/sdtdatahash" xmlns:w16se="http://schemas.microsoft.com/office/word/2015/wordml/symex" xmlns:wpg="http://schemas.microsoft.com/office/word/2010/wordprocessingGroup" xmlns:wpi="http://schemas.microsoft.com/office/word/2010/wordprocessingInk" xmlns:wne="http://schemas.microsoft.com/office/word/2006/wordml" xmlns:wps="http://schemas.microsoft.com/office/word/2010/wordprocessingShape" mc:Ignorable="w14 w15 w16se w16cid w16 w16cex w16sdtdh wp14">
+<w:numbering xmlns:wpc="http://schemas.microsoft.com/office/word/2010/wordprocessingCanvas" xmlns:cx="http://schemas.microsoft.com/office/drawing/2014/chartex" xmlns:cx1="http://schemas.microsoft.com/office/drawing/2015/9/8/chartex" xmlns:cx2="http://schemas.microsoft.com/office/drawing/2015/10/21/chartex" xmlns:cx3="http://schemas.microsoft.com/office/drawing/2016/5/9/chartex" xmlns:cx4="http://schemas.microsoft.com/office/drawing/2016/5/10/chartex" xmlns:cx5="http://schemas.microsoft.com/office/drawing/2016/5/11/chartex" xmlns:cx6="http://schemas.microsoft.com/office/drawing/2016/5/12/chartex" xmlns:cx7="http://schemas.microsoft.com/office/drawing/2016/5/13/chartex" xmlns:cx8="http://schemas.microsoft.com/office/drawing/2016/5/14/chartex" xmlns:mc="http://schemas.openxmlformats.org/markup-compatibility/2006" xmlns:aink="http://schemas.microsoft.com/office/drawing/2016/ink" xmlns:am3d="http://schemas.microsoft.com/office/drawing/2017/model3d" xmlns:o="urn:schemas-microsoft-com:office:office" xmlns:oel="http://schemas.microsoft.com/office/2019/extlst" xmlns:r="http://schemas.openxmlformats.org/officeDocument/2006/relationships" xmlns:m="http://schemas.openxmlformats.org/officeDocument/2006/math" xmlns:v="urn:schemas-microsoft-com:vml" xmlns:wp14="http://schemas.microsoft.com/office/word/2010/wordprocessingDrawing" xmlns:wp="http://schemas.openxmlformats.org/drawingml/2006/wordprocessingDrawing" xmlns:w10="urn:schemas-microsoft-com:office:word" xmlns:w="http://schemas.openxmlformats.org/wordprocessingml/2006/main" xmlns:w14="http://schemas.microsoft.com/office/word/2010/wordml" xmlns:w15="http://schemas.microsoft.com/office/word/2012/wordml" xmlns:w16cex="http://schemas.microsoft.com/office/word/2018/wordml/cex" xmlns:w16cid="http://schemas.microsoft.com/office/word/2016/wordml/cid" xmlns:w16="http://schemas.microsoft.com/office/word/2018/wordml" xmlns:w16sdtdh="http://schemas.microsoft.com/office/word/2020/wordml/sdtdatahash" xmlns:w16se="http://schemas.microsoft.com/office/word/2015/wordml/symex" xmlns:wpg="http://schemas.microsoft.com/office/word/2010/wordprocessingGroup" xmlns:wpi="http://schemas.microsoft.com/office/word/2010/wordprocessingInk" xmlns:wne="http://schemas.microsoft.com/office/word/2006/wordml" xmlns:wps="http://schemas.microsoft.com/office/word/2010/wordprocessingShape" mc:Ignorable="w14 w15 w16se w16cid w16 w16cex w16sdtdh wp14">
   <w:abstractNum w:abstractNumId="0" w15:restartNumberingAfterBreak="0">
     <w:nsid w:val="00F035AB"/>
     <w:multiLevelType w:val="hybridMultilevel"/>
@@ -4854,6 +5250,119 @@
     </w:lvl>
   </w:abstractNum>
   <w:abstractNum w:abstractNumId="4" w15:restartNumberingAfterBreak="0">
+    <w:nsid w:val="0D3E38C6"/>
+    <w:multiLevelType w:val="hybridMultilevel"/>
+    <w:tmpl w:val="793C7560"/>
+    <w:lvl w:ilvl="0" w:tplc="040C0001">
+      <w:start w:val="1"/>
+      <w:numFmt w:val="bullet"/>
+      <w:lvlText w:val=""/>
+      <w:lvlJc w:val="left"/>
+      <w:pPr>
+        <w:ind w:left="720" w:hanging="360"/>
+      </w:pPr>
+      <w:rPr>
+        <w:rFonts w:ascii="Symbol" w:hAnsi="Symbol" w:hint="default"/>
+      </w:rPr>
+    </w:lvl>
+    <w:lvl w:ilvl="1" w:tplc="040C0003">
+      <w:start w:val="1"/>
+      <w:numFmt w:val="bullet"/>
+      <w:lvlText w:val="o"/>
+      <w:lvlJc w:val="left"/>
+      <w:pPr>
+        <w:ind w:left="1440" w:hanging="360"/>
+      </w:pPr>
+      <w:rPr>
+        <w:rFonts w:ascii="Courier New" w:hAnsi="Courier New" w:cs="Courier New" w:hint="default"/>
+      </w:rPr>
+    </w:lvl>
+    <w:lvl w:ilvl="2" w:tplc="040C0005" w:tentative="1">
+      <w:start w:val="1"/>
+      <w:numFmt w:val="bullet"/>
+      <w:lvlText w:val=""/>
+      <w:lvlJc w:val="left"/>
+      <w:pPr>
+        <w:ind w:left="2160" w:hanging="360"/>
+      </w:pPr>
+      <w:rPr>
+        <w:rFonts w:ascii="Wingdings" w:hAnsi="Wingdings" w:hint="default"/>
+      </w:rPr>
+    </w:lvl>
+    <w:lvl w:ilvl="3" w:tplc="040C0001" w:tentative="1">
+      <w:start w:val="1"/>
+      <w:numFmt w:val="bullet"/>
+      <w:lvlText w:val=""/>
+      <w:lvlJc w:val="left"/>
+      <w:pPr>
+        <w:ind w:left="2880" w:hanging="360"/>
+      </w:pPr>
+      <w:rPr>
+        <w:rFonts w:ascii="Symbol" w:hAnsi="Symbol" w:hint="default"/>
+      </w:rPr>
+    </w:lvl>
+    <w:lvl w:ilvl="4" w:tplc="040C0003" w:tentative="1">
+      <w:start w:val="1"/>
+      <w:numFmt w:val="bullet"/>
+      <w:lvlText w:val="o"/>
+      <w:lvlJc w:val="left"/>
+      <w:pPr>
+        <w:ind w:left="3600" w:hanging="360"/>
+      </w:pPr>
+      <w:rPr>
+        <w:rFonts w:ascii="Courier New" w:hAnsi="Courier New" w:cs="Courier New" w:hint="default"/>
+      </w:rPr>
+    </w:lvl>
+    <w:lvl w:ilvl="5" w:tplc="040C0005" w:tentative="1">
+      <w:start w:val="1"/>
+      <w:numFmt w:val="bullet"/>
+      <w:lvlText w:val=""/>
+      <w:lvlJc w:val="left"/>
+      <w:pPr>
+        <w:ind w:left="4320" w:hanging="360"/>
+      </w:pPr>
+      <w:rPr>
+        <w:rFonts w:ascii="Wingdings" w:hAnsi="Wingdings" w:hint="default"/>
+      </w:rPr>
+    </w:lvl>
+    <w:lvl w:ilvl="6" w:tplc="040C0001" w:tentative="1">
+      <w:start w:val="1"/>
+      <w:numFmt w:val="bullet"/>
+      <w:lvlText w:val=""/>
+      <w:lvlJc w:val="left"/>
+      <w:pPr>
+        <w:ind w:left="5040" w:hanging="360"/>
+      </w:pPr>
+      <w:rPr>
+        <w:rFonts w:ascii="Symbol" w:hAnsi="Symbol" w:hint="default"/>
+      </w:rPr>
+    </w:lvl>
+    <w:lvl w:ilvl="7" w:tplc="040C0003" w:tentative="1">
+      <w:start w:val="1"/>
+      <w:numFmt w:val="bullet"/>
+      <w:lvlText w:val="o"/>
+      <w:lvlJc w:val="left"/>
+      <w:pPr>
+        <w:ind w:left="5760" w:hanging="360"/>
+      </w:pPr>
+      <w:rPr>
+        <w:rFonts w:ascii="Courier New" w:hAnsi="Courier New" w:cs="Courier New" w:hint="default"/>
+      </w:rPr>
+    </w:lvl>
+    <w:lvl w:ilvl="8" w:tplc="040C0005" w:tentative="1">
+      <w:start w:val="1"/>
+      <w:numFmt w:val="bullet"/>
+      <w:lvlText w:val=""/>
+      <w:lvlJc w:val="left"/>
+      <w:pPr>
+        <w:ind w:left="6480" w:hanging="360"/>
+      </w:pPr>
+      <w:rPr>
+        <w:rFonts w:ascii="Wingdings" w:hAnsi="Wingdings" w:hint="default"/>
+      </w:rPr>
+    </w:lvl>
+  </w:abstractNum>
+  <w:abstractNum w:abstractNumId="5" w15:restartNumberingAfterBreak="0">
     <w:nsid w:val="2E3D0CC1"/>
     <w:multiLevelType w:val="hybridMultilevel"/>
     <w:tmpl w:val="13CCE136"/>
@@ -4965,7 +5474,7 @@
       </w:rPr>
     </w:lvl>
   </w:abstractNum>
-  <w:abstractNum w:abstractNumId="5" w15:restartNumberingAfterBreak="0">
+  <w:abstractNum w:abstractNumId="6" w15:restartNumberingAfterBreak="0">
     <w:nsid w:val="434A3695"/>
     <w:multiLevelType w:val="multilevel"/>
     <w:tmpl w:val="040C001F"/>
@@ -5051,7 +5560,7 @@
       </w:pPr>
     </w:lvl>
   </w:abstractNum>
-  <w:abstractNum w:abstractNumId="6" w15:restartNumberingAfterBreak="0">
+  <w:abstractNum w:abstractNumId="7" w15:restartNumberingAfterBreak="0">
     <w:nsid w:val="45836C0E"/>
     <w:multiLevelType w:val="multilevel"/>
     <w:tmpl w:val="22FA1B14"/>
@@ -5200,7 +5709,7 @@
       </w:rPr>
     </w:lvl>
   </w:abstractNum>
-  <w:abstractNum w:abstractNumId="7" w15:restartNumberingAfterBreak="0">
+  <w:abstractNum w:abstractNumId="8" w15:restartNumberingAfterBreak="0">
     <w:nsid w:val="60741123"/>
     <w:multiLevelType w:val="hybridMultilevel"/>
     <w:tmpl w:val="63566852"/>
@@ -5313,14 +5822,14 @@
       </w:rPr>
     </w:lvl>
   </w:abstractNum>
-  <w:num w:numId="1">
-    <w:abstractNumId w:val="6"/>
+  <w:num w:numId="1" w16cid:durableId="232932213">
+    <w:abstractNumId w:val="7"/>
   </w:num>
-  <w:num w:numId="2">
-    <w:abstractNumId w:val="6"/>
+  <w:num w:numId="2" w16cid:durableId="1192451997">
+    <w:abstractNumId w:val="7"/>
   </w:num>
-  <w:num w:numId="3">
-    <w:abstractNumId w:val="6"/>
+  <w:num w:numId="3" w16cid:durableId="1950432078">
+    <w:abstractNumId w:val="7"/>
     <w:lvlOverride w:ilvl="0">
       <w:lvl w:ilvl="0">
         <w:numFmt w:val="decimal"/>
@@ -5346,26 +5855,29 @@
       </w:lvl>
     </w:lvlOverride>
   </w:num>
-  <w:num w:numId="4">
-    <w:abstractNumId w:val="4"/>
+  <w:num w:numId="4" w16cid:durableId="1022435830">
+    <w:abstractNumId w:val="5"/>
   </w:num>
-  <w:num w:numId="5">
+  <w:num w:numId="5" w16cid:durableId="1116754374">
     <w:abstractNumId w:val="2"/>
   </w:num>
-  <w:num w:numId="6">
-    <w:abstractNumId w:val="7"/>
+  <w:num w:numId="6" w16cid:durableId="737093455">
+    <w:abstractNumId w:val="8"/>
   </w:num>
-  <w:num w:numId="7">
+  <w:num w:numId="7" w16cid:durableId="1341659193">
     <w:abstractNumId w:val="3"/>
   </w:num>
-  <w:num w:numId="8">
-    <w:abstractNumId w:val="5"/>
+  <w:num w:numId="8" w16cid:durableId="180244918">
+    <w:abstractNumId w:val="6"/>
   </w:num>
-  <w:num w:numId="9">
+  <w:num w:numId="9" w16cid:durableId="407918615">
     <w:abstractNumId w:val="1"/>
   </w:num>
-  <w:num w:numId="10">
+  <w:num w:numId="10" w16cid:durableId="1135025343">
     <w:abstractNumId w:val="0"/>
+  </w:num>
+  <w:num w:numId="11" w16cid:durableId="1586913146">
+    <w:abstractNumId w:val="4"/>
   </w:num>
 </w:numbering>
 </file>

</xml_diff>

<commit_message>
Retour sur la liberté dans un hexagone
</commit_message>
<xml_diff>
--- a/UltimaTek-les-regles.docx
+++ b/UltimaTek-les-regles.docx
@@ -147,13 +147,13 @@
         <w:rPr>
           <w:lang w:eastAsia="fr-FR"/>
         </w:rPr>
-        <w:t xml:space="preserve"> bonus/malus </w:t>
-      </w:r>
-      <w:r>
-        <w:rPr>
-          <w:lang w:eastAsia="fr-FR"/>
-        </w:rPr>
-        <w:t>!</w:t>
+        <w:t xml:space="preserve"> bonus</w:t>
+      </w:r>
+      <w:r>
+        <w:rPr>
+          <w:lang w:eastAsia="fr-FR"/>
+        </w:rPr>
+        <w:t>.</w:t>
       </w:r>
     </w:p>
     <w:p>
@@ -173,7 +173,19 @@
         <w:rPr>
           <w:lang w:eastAsia="fr-FR"/>
         </w:rPr>
-        <w:t xml:space="preserve"> qui sollicite la réflexion tactique et stratégique, tout en procurant du « fun » grâce à une dose de hasard et de bluff sur les effets bonus/malus. </w:t>
+        <w:t xml:space="preserve"> qui sollicite la réflexion tactique et stratégique, tout en procurant du « fun » grâce à une dose de hasard et de bluff sur les effets bonus</w:t>
+      </w:r>
+      <w:r>
+        <w:rPr>
+          <w:lang w:eastAsia="fr-FR"/>
+        </w:rPr>
+        <w:t>.</w:t>
+      </w:r>
+      <w:r>
+        <w:rPr>
+          <w:lang w:eastAsia="fr-FR"/>
+        </w:rPr>
+        <w:t xml:space="preserve"> </w:t>
       </w:r>
       <w:r>
         <w:rPr>
@@ -203,87 +215,7 @@
         <w:rPr>
           <w:lang w:eastAsia="fr-FR"/>
         </w:rPr>
-        <w:t>/malus</w:t>
-      </w:r>
-      <w:r>
-        <w:rPr>
-          <w:lang w:eastAsia="fr-FR"/>
-        </w:rPr>
         <w:t>.</w:t>
-      </w:r>
-    </w:p>
-    <w:p>
-      <w:pPr>
-        <w:jc w:val="both"/>
-        <w:rPr>
-          <w:lang w:eastAsia="fr-FR"/>
-        </w:rPr>
-      </w:pPr>
-      <w:r>
-        <w:rPr>
-          <w:lang w:eastAsia="fr-FR"/>
-        </w:rPr>
-        <w:t>TODO : 1) tester</w:t>
-      </w:r>
-      <w:r>
-        <w:rPr>
-          <w:lang w:eastAsia="fr-FR"/>
-        </w:rPr>
-        <w:t>, tester, tester ;</w:t>
-      </w:r>
-      <w:r>
-        <w:rPr>
-          <w:lang w:eastAsia="fr-FR"/>
-        </w:rPr>
-        <w:t> 2) équilibrer nombre et force des pièces</w:t>
-      </w:r>
-      <w:r>
-        <w:rPr>
-          <w:lang w:eastAsia="fr-FR"/>
-        </w:rPr>
-        <w:t> ;</w:t>
-      </w:r>
-      <w:r>
-        <w:rPr>
-          <w:lang w:eastAsia="fr-FR"/>
-        </w:rPr>
-        <w:t xml:space="preserve"> 3) trouver d’autres </w:t>
-      </w:r>
-      <w:r>
-        <w:rPr>
-          <w:lang w:eastAsia="fr-FR"/>
-        </w:rPr>
-        <w:t xml:space="preserve">effets </w:t>
-      </w:r>
-      <w:r>
-        <w:rPr>
-          <w:lang w:eastAsia="fr-FR"/>
-        </w:rPr>
-        <w:t xml:space="preserve">malus </w:t>
-      </w:r>
-      <w:r>
-        <w:rPr>
-          <w:lang w:eastAsia="fr-FR"/>
-        </w:rPr>
-        <w:t>« fun »</w:t>
-      </w:r>
-      <w:r>
-        <w:rPr>
-          <w:lang w:eastAsia="fr-FR"/>
-        </w:rPr>
-        <w:t> ;</w:t>
-      </w:r>
-      <w:r>
-        <w:rPr>
-          <w:lang w:eastAsia="fr-FR"/>
-        </w:rPr>
-        <w:t xml:space="preserve"> 4) ajouter un effet « bluff » qui ne fait rien ; 5) traduire en anglais ;</w:t>
-      </w:r>
-      <w:r>
-        <w:rPr>
-          <w:lang w:eastAsia="fr-FR"/>
-        </w:rPr>
-        <w:t xml:space="preserve"> 6) imaginer un autre thème pour la même mécanique ;</w:t>
       </w:r>
     </w:p>
     <w:p>
@@ -596,6 +528,12 @@
           <w:lang w:eastAsia="fr-FR"/>
         </w:rPr>
         <w:t>.</w:t>
+      </w:r>
+      <w:r>
+        <w:rPr>
+          <w:lang w:eastAsia="fr-FR"/>
+        </w:rPr>
+        <w:t xml:space="preserve"> Les hexagones gris représentent les zones d’en-but. TODO : colorer la zone d’en-but à la couleur des équipiers qui la défende.</w:t>
       </w:r>
     </w:p>
     <w:tbl>
@@ -724,7 +662,51 @@
         <w:rPr>
           <w:lang w:eastAsia="fr-FR"/>
         </w:rPr>
-        <w:t xml:space="preserve"> jeton blanc représente le disque volant que lance et attrapent les pièces des joueurs représentées par des empilements de 1, 2 ou </w:t>
+        <w:t xml:space="preserve"> disque volant représenté par le</w:t>
+      </w:r>
+      <w:r>
+        <w:rPr>
+          <w:lang w:eastAsia="fr-FR"/>
+        </w:rPr>
+        <w:t xml:space="preserve"> jeton blanc que lance et attrapent les </w:t>
+      </w:r>
+      <w:r>
+        <w:rPr>
+          <w:lang w:eastAsia="fr-FR"/>
+        </w:rPr>
+        <w:t>équipiers</w:t>
+      </w:r>
+      <w:r>
+        <w:rPr>
+          <w:lang w:eastAsia="fr-FR"/>
+        </w:rPr>
+        <w:t xml:space="preserve"> </w:t>
+      </w:r>
+      <w:r>
+        <w:rPr>
+          <w:lang w:eastAsia="fr-FR"/>
+        </w:rPr>
+        <w:t xml:space="preserve">bleus ou </w:t>
+      </w:r>
+      <w:proofErr w:type="gramStart"/>
+      <w:r>
+        <w:rPr>
+          <w:lang w:eastAsia="fr-FR"/>
+        </w:rPr>
+        <w:t>rouges  qui</w:t>
+      </w:r>
+      <w:proofErr w:type="gramEnd"/>
+      <w:r>
+        <w:rPr>
+          <w:lang w:eastAsia="fr-FR"/>
+        </w:rPr>
+        <w:t xml:space="preserve"> sont </w:t>
+      </w:r>
+      <w:r>
+        <w:rPr>
+          <w:lang w:eastAsia="fr-FR"/>
+        </w:rPr>
+        <w:t xml:space="preserve">représentés par des empilements de 1, 2 ou </w:t>
       </w:r>
       <w:r>
         <w:rPr>
@@ -841,7 +823,19 @@
         <w:rPr>
           <w:lang w:eastAsia="fr-FR"/>
         </w:rPr>
-        <w:t xml:space="preserve">. Chaque pièce peut recevoir </w:t>
+        <w:t xml:space="preserve">. Chaque </w:t>
+      </w:r>
+      <w:r>
+        <w:rPr>
+          <w:lang w:eastAsia="fr-FR"/>
+        </w:rPr>
+        <w:t>équipier</w:t>
+      </w:r>
+      <w:r>
+        <w:rPr>
+          <w:lang w:eastAsia="fr-FR"/>
+        </w:rPr>
+        <w:t xml:space="preserve"> peut recevoir </w:t>
       </w:r>
       <w:r>
         <w:rPr>
@@ -967,7 +961,19 @@
         <w:rPr>
           <w:lang w:eastAsia="fr-FR"/>
         </w:rPr>
-        <w:t xml:space="preserve"> compteurs affichent les scores de chaque joueur.</w:t>
+        <w:t xml:space="preserve"> </w:t>
+      </w:r>
+      <w:r>
+        <w:rPr>
+          <w:lang w:eastAsia="fr-FR"/>
+        </w:rPr>
+        <w:t>dés</w:t>
+      </w:r>
+      <w:r>
+        <w:rPr>
+          <w:lang w:eastAsia="fr-FR"/>
+        </w:rPr>
+        <w:t xml:space="preserve"> affichent les scores de chaque joueur.</w:t>
       </w:r>
     </w:p>
     <w:p>
@@ -1016,7 +1022,19 @@
         <w:rPr>
           <w:lang w:eastAsia="fr-FR"/>
         </w:rPr>
-        <w:t>. Aucun bonus n’est posé sur les pièces. Chaque joueur pioche 3 bonus qu’il garde devant lui faces cachées. D’un commun accord ou en procédant au hasard, les joueurs décident de l’engagement</w:t>
+        <w:t xml:space="preserve">. Aucun bonus n’est posé sur les </w:t>
+      </w:r>
+      <w:r>
+        <w:rPr>
+          <w:lang w:eastAsia="fr-FR"/>
+        </w:rPr>
+        <w:t>équipiers</w:t>
+      </w:r>
+      <w:r>
+        <w:rPr>
+          <w:lang w:eastAsia="fr-FR"/>
+        </w:rPr>
+        <w:t>. Chaque joueur pioche 3 bonus qu’il garde devant lui faces cachées. D’un commun accord ou en procédant au hasard, les joueurs décident de l’engagement</w:t>
       </w:r>
       <w:r>
         <w:rPr>
@@ -4579,6 +4597,24 @@
       <w:pPr>
         <w:pStyle w:val="Paragraphedeliste"/>
         <w:numPr>
+          <w:ilvl w:val="1"/>
+          <w:numId w:val="11"/>
+        </w:numPr>
+        <w:rPr>
+          <w:lang w:eastAsia="fr-FR"/>
+        </w:rPr>
+      </w:pPr>
+      <w:r>
+        <w:rPr>
+          <w:lang w:eastAsia="fr-FR"/>
+        </w:rPr>
+        <w:t>Non ! Car des stratégies de barrage en occupant à deux les case seraient possibles !</w:t>
+      </w:r>
+    </w:p>
+    <w:p>
+      <w:pPr>
+        <w:pStyle w:val="Paragraphedeliste"/>
+        <w:numPr>
           <w:ilvl w:val="0"/>
           <w:numId w:val="11"/>
         </w:numPr>
@@ -4692,13 +4728,7 @@
         <w:rPr>
           <w:lang w:eastAsia="fr-FR"/>
         </w:rPr>
-        <w:t xml:space="preserve"> : </w:t>
-      </w:r>
-      <w:r>
-        <w:rPr>
-          <w:lang w:eastAsia="fr-FR"/>
-        </w:rPr>
-        <w:t>Pour marquer un point, l’équipier dans la zone d'en but doit recevoir le disque et en obtenir la possession.</w:t>
+        <w:t> : Pour marquer un point, l’équipier dans la zone d'en but doit recevoir le disque et en obtenir la possession.</w:t>
       </w:r>
     </w:p>
     <w:sectPr>
@@ -4804,7 +4834,7 @@
       <w:rPr>
         <w:noProof/>
       </w:rPr>
-      <w:t>2022-0809-2055</w:t>
+      <w:t>2022-0810-1000</w:t>
     </w:r>
     <w:r>
       <w:rPr>

</xml_diff>